<commit_message>
Use select instead of subset
</commit_message>
<xml_diff>
--- a/EPID674_02_Class_Data_Management.docx
+++ b/EPID674_02_Class_Data_Management.docx
@@ -133,7 +133,7 @@
         <w:t xml:space="preserve"> </w:t>
       </w:r>
       <w:r>
-        <w:t xml:space="preserve">09,</w:t>
+        <w:t xml:space="preserve">12,</w:t>
       </w:r>
       <w:r>
         <w:t xml:space="preserve"> </w:t>
@@ -3938,13 +3938,13 @@
       </w:r>
     </w:p>
     <w:bookmarkEnd w:id="30"/>
-    <w:bookmarkStart w:id="31" w:name="X2911f0518cb5b0fa6b43ab8d441d46f31d93984"/>
+    <w:bookmarkStart w:id="31" w:name="Xf43bcf0dac8530974e634cb00cbb49fed02528d"/>
     <w:p>
       <w:pPr>
         <w:pStyle w:val="Heading1"/>
       </w:pPr>
       <w:r>
-        <w:t xml:space="preserve">Subset datasets to keep only variables that we will use in the class</w:t>
+        <w:t xml:space="preserve">Select columns of datasets to keep only variables that we will use in the class</w:t>
       </w:r>
     </w:p>
     <w:p>
@@ -4022,7 +4022,7 @@
         <w:rPr>
           <w:rStyle w:val="NormalTok"/>
         </w:rPr>
-        <w:t xml:space="preserve">demog_subset </w:t>
+        <w:t xml:space="preserve">demog_select </w:t>
       </w:r>
       <w:r>
         <w:rPr>
@@ -4271,18 +4271,18 @@
         <w:rPr>
           <w:rStyle w:val="NormalTok"/>
         </w:rPr>
-        <w:t xml:space="preserve">(demog)</w:t>
-      </w:r>
-    </w:p>
-    <w:p>
-      <w:pPr>
-        <w:pStyle w:val="SourceCode"/>
-      </w:pPr>
-      <w:r>
-        <w:rPr>
-          <w:rStyle w:val="VerbatimChar"/>
-        </w:rPr>
-        <w:t xml:space="preserve">## [1] 9254   46</w:t>
+        <w:t xml:space="preserve">(demog_select)</w:t>
+      </w:r>
+    </w:p>
+    <w:p>
+      <w:pPr>
+        <w:pStyle w:val="SourceCode"/>
+      </w:pPr>
+      <w:r>
+        <w:rPr>
+          <w:rStyle w:val="VerbatimChar"/>
+        </w:rPr>
+        <w:t xml:space="preserve">## [1] 9254    9</w:t>
       </w:r>
     </w:p>
     <w:p>
@@ -4351,7 +4351,7 @@
         <w:rPr>
           <w:rStyle w:val="NormalTok"/>
         </w:rPr>
-        <w:t xml:space="preserve">cbc_subset </w:t>
+        <w:t xml:space="preserve">cbc_select </w:t>
       </w:r>
       <w:r>
         <w:rPr>
@@ -4441,18 +4441,18 @@
         <w:rPr>
           <w:rStyle w:val="NormalTok"/>
         </w:rPr>
-        <w:t xml:space="preserve">(cbc)</w:t>
-      </w:r>
-    </w:p>
-    <w:p>
-      <w:pPr>
-        <w:pStyle w:val="SourceCode"/>
-      </w:pPr>
-      <w:r>
-        <w:rPr>
-          <w:rStyle w:val="VerbatimChar"/>
-        </w:rPr>
-        <w:t xml:space="preserve">## [1] 8366   22</w:t>
+        <w:t xml:space="preserve">(cbc_select)</w:t>
+      </w:r>
+    </w:p>
+    <w:p>
+      <w:pPr>
+        <w:pStyle w:val="SourceCode"/>
+      </w:pPr>
+      <w:r>
+        <w:rPr>
+          <w:rStyle w:val="VerbatimChar"/>
+        </w:rPr>
+        <w:t xml:space="preserve">## [1] 8366    5</w:t>
       </w:r>
     </w:p>
     <w:p>
@@ -4521,7 +4521,7 @@
         <w:rPr>
           <w:rStyle w:val="NormalTok"/>
         </w:rPr>
-        <w:t xml:space="preserve">fe_subset </w:t>
+        <w:t xml:space="preserve">fe_select </w:t>
       </w:r>
       <w:r>
         <w:rPr>
@@ -4584,18 +4584,18 @@
         <w:rPr>
           <w:rStyle w:val="NormalTok"/>
         </w:rPr>
-        <w:t xml:space="preserve">(fe)</w:t>
-      </w:r>
-    </w:p>
-    <w:p>
-      <w:pPr>
-        <w:pStyle w:val="SourceCode"/>
-      </w:pPr>
-      <w:r>
-        <w:rPr>
-          <w:rStyle w:val="VerbatimChar"/>
-        </w:rPr>
-        <w:t xml:space="preserve">## [1] 6401    9</w:t>
+        <w:t xml:space="preserve">(fe_select)</w:t>
+      </w:r>
+    </w:p>
+    <w:p>
+      <w:pPr>
+        <w:pStyle w:val="SourceCode"/>
+      </w:pPr>
+      <w:r>
+        <w:rPr>
+          <w:rStyle w:val="VerbatimChar"/>
+        </w:rPr>
+        <w:t xml:space="preserve">## [1] 6401    2</w:t>
       </w:r>
     </w:p>
     <w:p>
@@ -4664,7 +4664,7 @@
         <w:rPr>
           <w:rStyle w:val="NormalTok"/>
         </w:rPr>
-        <w:t xml:space="preserve">as_subset </w:t>
+        <w:t xml:space="preserve">as_select </w:t>
       </w:r>
       <w:r>
         <w:rPr>
@@ -4727,7 +4727,7 @@
         <w:rPr>
           <w:rStyle w:val="NormalTok"/>
         </w:rPr>
-        <w:t xml:space="preserve">(as_subset)</w:t>
+        <w:t xml:space="preserve">(as_select)</w:t>
       </w:r>
     </w:p>
     <w:p>
@@ -4807,7 +4807,7 @@
         <w:rPr>
           <w:rStyle w:val="NormalTok"/>
         </w:rPr>
-        <w:t xml:space="preserve">cd_pb_subset </w:t>
+        <w:t xml:space="preserve">cd_pb_select </w:t>
       </w:r>
       <w:r>
         <w:rPr>
@@ -4879,7 +4879,7 @@
         <w:rPr>
           <w:rStyle w:val="NormalTok"/>
         </w:rPr>
-        <w:t xml:space="preserve">(cd_pb_subset)</w:t>
+        <w:t xml:space="preserve">(cd_pb_select)</w:t>
       </w:r>
     </w:p>
     <w:p>
@@ -4959,7 +4959,7 @@
         <w:rPr>
           <w:rStyle w:val="NormalTok"/>
         </w:rPr>
-        <w:t xml:space="preserve">cotinine_subset </w:t>
+        <w:t xml:space="preserve">cotinine_select </w:t>
       </w:r>
       <w:r>
         <w:rPr>
@@ -5022,18 +5022,18 @@
         <w:rPr>
           <w:rStyle w:val="NormalTok"/>
         </w:rPr>
-        <w:t xml:space="preserve">(cotinine)</w:t>
-      </w:r>
-    </w:p>
-    <w:p>
-      <w:pPr>
-        <w:pStyle w:val="SourceCode"/>
-      </w:pPr>
-      <w:r>
-        <w:rPr>
-          <w:rStyle w:val="VerbatimChar"/>
-        </w:rPr>
-        <w:t xml:space="preserve">## [1] 7936    5</w:t>
+        <w:t xml:space="preserve">(cotinine_select)</w:t>
+      </w:r>
+    </w:p>
+    <w:p>
+      <w:pPr>
+        <w:pStyle w:val="SourceCode"/>
+      </w:pPr>
+      <w:r>
+        <w:rPr>
+          <w:rStyle w:val="VerbatimChar"/>
+        </w:rPr>
+        <w:t xml:space="preserve">## [1] 7936    2</w:t>
       </w:r>
     </w:p>
     <w:p>
@@ -5098,7 +5098,7 @@
         <w:rPr>
           <w:rStyle w:val="NormalTok"/>
         </w:rPr>
-        <w:t xml:space="preserve">(demog_subset, cbc_subset, </w:t>
+        <w:t xml:space="preserve">(demog_select, cbc_select, </w:t>
       </w:r>
       <w:r>
         <w:rPr>
@@ -5435,7 +5435,7 @@
         <w:rPr>
           <w:rStyle w:val="NormalTok"/>
         </w:rPr>
-        <w:t xml:space="preserve">(demog_cbc, fe_subset, </w:t>
+        <w:t xml:space="preserve">(demog_cbc, fe_select, </w:t>
       </w:r>
       <w:r>
         <w:rPr>
@@ -5790,7 +5790,7 @@
         <w:rPr>
           <w:rStyle w:val="NormalTok"/>
         </w:rPr>
-        <w:t xml:space="preserve">(demog_cbc_fe, as_subset, </w:t>
+        <w:t xml:space="preserve">(demog_cbc_fe, as_select, </w:t>
       </w:r>
       <w:r>
         <w:rPr>
@@ -6163,7 +6163,7 @@
         <w:rPr>
           <w:rStyle w:val="NormalTok"/>
         </w:rPr>
-        <w:t xml:space="preserve">(demog_cbc_fe_as, cd_pb_subset, </w:t>
+        <w:t xml:space="preserve">(demog_cbc_fe_as, cd_pb_select, </w:t>
       </w:r>
       <w:r>
         <w:rPr>
@@ -6590,7 +6590,7 @@
         <w:rPr>
           <w:rStyle w:val="NormalTok"/>
         </w:rPr>
-        <w:t xml:space="preserve">cotinine_subset </w:t>
+        <w:t xml:space="preserve">cotinine_select </w:t>
       </w:r>
       <w:r>
         <w:rPr>
@@ -6614,7 +6614,7 @@
         <w:rPr>
           <w:rStyle w:val="NormalTok"/>
         </w:rPr>
-        <w:t xml:space="preserve">(cotinine_subset, SEQN)</w:t>
+        <w:t xml:space="preserve">(cotinine_select, SEQN)</w:t>
       </w:r>
       <w:r>
         <w:br/>
@@ -6647,7 +6647,7 @@
         <w:rPr>
           <w:rStyle w:val="NormalTok"/>
         </w:rPr>
-        <w:t xml:space="preserve">(demog_cbc_fe_as_cdpb, cotinine_subset, </w:t>
+        <w:t xml:space="preserve">(demog_cbc_fe_as_cdpb, cotinine_select, </w:t>
       </w:r>
       <w:r>
         <w:rPr>

</xml_diff>